<commit_message>
results replicated from m
</commit_message>
<xml_diff>
--- a/workingdoc.docx
+++ b/workingdoc.docx
@@ -3,6 +3,9 @@
 <w:document xmlns:wpc="http://schemas.microsoft.com/office/word/2010/wordprocessingCanvas" xmlns:cx="http://schemas.microsoft.com/office/drawing/2014/chartex" xmlns:cx1="http://schemas.microsoft.com/office/drawing/2015/9/8/chartex" xmlns:cx2="http://schemas.microsoft.com/office/drawing/2015/10/21/chartex" xmlns:cx3="http://schemas.microsoft.com/office/drawing/2016/5/9/chartex" xmlns:cx4="http://schemas.microsoft.com/office/drawing/2016/5/10/chartex" xmlns:cx5="http://schemas.microsoft.com/office/drawing/2016/5/11/chartex" xmlns:cx6="http://schemas.microsoft.com/office/drawing/2016/5/12/chartex" xmlns:cx7="http://schemas.microsoft.com/office/drawing/2016/5/13/chartex" xmlns:cx8="http://schemas.microsoft.com/office/drawing/2016/5/14/chartex" xmlns:mc="http://schemas.openxmlformats.org/markup-compatibility/2006" xmlns:aink="http://schemas.microsoft.com/office/drawing/2016/ink" xmlns:am3d="http://schemas.microsoft.com/office/drawing/2017/model3d" xmlns:o="urn:schemas-microsoft-com:office:office" xmlns:r="http://schemas.openxmlformats.org/officeDocument/2006/relationships" xmlns:m="http://schemas.openxmlformats.org/officeDocument/2006/math" xmlns:v="urn:schemas-microsoft-com:vml" xmlns:wp14="http://schemas.microsoft.com/office/word/2010/wordprocessingDrawing" xmlns:wp="http://schemas.openxmlformats.org/drawingml/2006/wordprocessingDrawing" xmlns:w10="urn:schemas-microsoft-com:office:word" xmlns:w="http://schemas.openxmlformats.org/wordprocessingml/2006/main" xmlns:w14="http://schemas.microsoft.com/office/word/2010/wordml" xmlns:w15="http://schemas.microsoft.com/office/word/2012/wordml" xmlns:w16cex="http://schemas.microsoft.com/office/word/2018/wordml/cex" xmlns:w16cid="http://schemas.microsoft.com/office/word/2016/wordml/cid" xmlns:w16="http://schemas.microsoft.com/office/word/2018/wordml" xmlns:w16sdtdh="http://schemas.microsoft.com/office/word/2020/wordml/sdtdatahash" xmlns:w16se="http://schemas.microsoft.com/office/word/2015/wordml/symex" xmlns:wpg="http://schemas.microsoft.com/office/word/2010/wordprocessingGroup" xmlns:wpi="http://schemas.microsoft.com/office/word/2010/wordprocessingInk" xmlns:wne="http://schemas.microsoft.com/office/word/2006/wordml" xmlns:wps="http://schemas.microsoft.com/office/word/2010/wordprocessingShape" mc:Ignorable="w14 w15 w16se w16cid w16 w16cex w16sdtdh wp14">
   <w:body>
     <w:p>
+      <w:pPr>
+        <w:pStyle w:val="Title"/>
+      </w:pPr>
       <w:r>
         <w:t>EFFECT OF SCALES</w:t>
       </w:r>
@@ -10,9 +13,9 @@
     <w:p>
       <w:r>
         <w:drawing>
-          <wp:inline distT="0" distB="0" distL="0" distR="0" wp14:anchorId="3951A3F6" wp14:editId="798A226E">
-            <wp:extent cx="5400040" cy="5436870"/>
-            <wp:effectExtent l="0" t="0" r="0" b="0"/>
+          <wp:inline distT="0" distB="0" distL="0" distR="0" wp14:anchorId="3951A3F6" wp14:editId="42BC2AC6">
+            <wp:extent cx="3600000" cy="3624553"/>
+            <wp:effectExtent l="0" t="0" r="635" b="0"/>
             <wp:docPr id="1" name="Picture 1"/>
             <wp:cNvGraphicFramePr>
               <a:graphicFrameLocks xmlns:a="http://schemas.openxmlformats.org/drawingml/2006/main" noChangeAspect="1"/>
@@ -33,7 +36,7 @@
                   <pic:spPr>
                     <a:xfrm>
                       <a:off x="0" y="0"/>
-                      <a:ext cx="5400040" cy="5436870"/>
+                      <a:ext cx="3600000" cy="3624553"/>
                     </a:xfrm>
                     <a:prstGeom prst="rect">
                       <a:avLst/>
@@ -48,11 +51,10 @@
     </w:p>
     <w:p>
       <w:r>
-        <w:lastRenderedPageBreak/>
         <w:drawing>
-          <wp:inline distT="0" distB="0" distL="0" distR="0" wp14:anchorId="210AA87E" wp14:editId="4167BC15">
-            <wp:extent cx="5400040" cy="5408930"/>
-            <wp:effectExtent l="0" t="0" r="0" b="1270"/>
+          <wp:inline distT="0" distB="0" distL="0" distR="0" wp14:anchorId="210AA87E" wp14:editId="6AE1BCBA">
+            <wp:extent cx="3600000" cy="3605927"/>
+            <wp:effectExtent l="0" t="0" r="635" b="0"/>
             <wp:docPr id="2" name="Picture 2"/>
             <wp:cNvGraphicFramePr>
               <a:graphicFrameLocks xmlns:a="http://schemas.openxmlformats.org/drawingml/2006/main" noChangeAspect="1"/>
@@ -73,7 +75,7 @@
                   <pic:spPr>
                     <a:xfrm>
                       <a:off x="0" y="0"/>
-                      <a:ext cx="5400040" cy="5408930"/>
+                      <a:ext cx="3600000" cy="3605927"/>
                     </a:xfrm>
                     <a:prstGeom prst="rect">
                       <a:avLst/>
@@ -90,9 +92,9 @@
       <w:r>
         <w:lastRenderedPageBreak/>
         <w:drawing>
-          <wp:inline distT="0" distB="0" distL="0" distR="0" wp14:anchorId="5785E53C" wp14:editId="501ADFFB">
-            <wp:extent cx="5400040" cy="5436870"/>
-            <wp:effectExtent l="0" t="0" r="0" b="0"/>
+          <wp:inline distT="0" distB="0" distL="0" distR="0" wp14:anchorId="5785E53C" wp14:editId="1A0CC618">
+            <wp:extent cx="3600000" cy="3624553"/>
+            <wp:effectExtent l="0" t="0" r="635" b="0"/>
             <wp:docPr id="3" name="Picture 3"/>
             <wp:cNvGraphicFramePr>
               <a:graphicFrameLocks xmlns:a="http://schemas.openxmlformats.org/drawingml/2006/main" noChangeAspect="1"/>
@@ -113,7 +115,7 @@
                   <pic:spPr>
                     <a:xfrm>
                       <a:off x="0" y="0"/>
-                      <a:ext cx="5400040" cy="5436870"/>
+                      <a:ext cx="3600000" cy="3624553"/>
                     </a:xfrm>
                     <a:prstGeom prst="rect">
                       <a:avLst/>
@@ -136,7 +138,15 @@
     <w:p/>
     <w:p/>
     <w:p/>
+    <w:p/>
+    <w:p/>
+    <w:p/>
+    <w:p/>
+    <w:p/>
     <w:p>
+      <w:pPr>
+        <w:pStyle w:val="Title"/>
+      </w:pPr>
       <w:r>
         <w:lastRenderedPageBreak/>
         <w:t>SIMILAR SCALES (multiplying CO2e by 2000)</w:t>
@@ -145,9 +155,9 @@
     <w:p>
       <w:r>
         <w:drawing>
-          <wp:inline distT="0" distB="0" distL="0" distR="0" wp14:anchorId="114A7174" wp14:editId="40A7F06E">
-            <wp:extent cx="5400040" cy="5391150"/>
-            <wp:effectExtent l="0" t="0" r="0" b="0"/>
+          <wp:inline distT="0" distB="0" distL="0" distR="0" wp14:anchorId="114A7174" wp14:editId="37D25E72">
+            <wp:extent cx="3600000" cy="3594073"/>
+            <wp:effectExtent l="0" t="0" r="635" b="6985"/>
             <wp:docPr id="4" name="Picture 4"/>
             <wp:cNvGraphicFramePr>
               <a:graphicFrameLocks xmlns:a="http://schemas.openxmlformats.org/drawingml/2006/main" noChangeAspect="1"/>
@@ -168,7 +178,7 @@
                   <pic:spPr>
                     <a:xfrm>
                       <a:off x="0" y="0"/>
-                      <a:ext cx="5400040" cy="5391150"/>
+                      <a:ext cx="3600000" cy="3594073"/>
                     </a:xfrm>
                     <a:prstGeom prst="rect">
                       <a:avLst/>
@@ -183,11 +193,10 @@
     </w:p>
     <w:p>
       <w:r>
-        <w:lastRenderedPageBreak/>
         <w:drawing>
-          <wp:inline distT="0" distB="0" distL="0" distR="0" wp14:anchorId="41D52F50" wp14:editId="12563C36">
-            <wp:extent cx="5400040" cy="5427980"/>
-            <wp:effectExtent l="0" t="0" r="0" b="1270"/>
+          <wp:inline distT="0" distB="0" distL="0" distR="0" wp14:anchorId="41D52F50" wp14:editId="62EB3539">
+            <wp:extent cx="3600000" cy="3618627"/>
+            <wp:effectExtent l="0" t="0" r="635" b="1270"/>
             <wp:docPr id="5" name="Picture 5"/>
             <wp:cNvGraphicFramePr>
               <a:graphicFrameLocks xmlns:a="http://schemas.openxmlformats.org/drawingml/2006/main" noChangeAspect="1"/>
@@ -208,7 +217,7 @@
                   <pic:spPr>
                     <a:xfrm>
                       <a:off x="0" y="0"/>
-                      <a:ext cx="5400040" cy="5427980"/>
+                      <a:ext cx="3600000" cy="3618627"/>
                     </a:xfrm>
                     <a:prstGeom prst="rect">
                       <a:avLst/>
@@ -225,9 +234,9 @@
       <w:r>
         <w:lastRenderedPageBreak/>
         <w:drawing>
-          <wp:inline distT="0" distB="0" distL="0" distR="0" wp14:anchorId="3329E9E8" wp14:editId="4ED68F5F">
-            <wp:extent cx="5400040" cy="5217160"/>
-            <wp:effectExtent l="0" t="0" r="0" b="2540"/>
+          <wp:inline distT="0" distB="0" distL="0" distR="0" wp14:anchorId="3329E9E8" wp14:editId="1735AF68">
+            <wp:extent cx="3600000" cy="3478081"/>
+            <wp:effectExtent l="0" t="0" r="635" b="8255"/>
             <wp:docPr id="6" name="Picture 6"/>
             <wp:cNvGraphicFramePr>
               <a:graphicFrameLocks xmlns:a="http://schemas.openxmlformats.org/drawingml/2006/main" noChangeAspect="1"/>
@@ -248,7 +257,7 @@
                   <pic:spPr>
                     <a:xfrm>
                       <a:off x="0" y="0"/>
-                      <a:ext cx="5400040" cy="5217160"/>
+                      <a:ext cx="3600000" cy="3478081"/>
                     </a:xfrm>
                     <a:prstGeom prst="rect">
                       <a:avLst/>

</xml_diff>

<commit_message>
results replicated + nNBI tested
</commit_message>
<xml_diff>
--- a/workingdoc.docx
+++ b/workingdoc.docx
@@ -12,6 +12,9 @@
     </w:p>
     <w:p>
       <w:r>
+        <w:rPr>
+          <w:noProof/>
+        </w:rPr>
         <w:drawing>
           <wp:inline distT="0" distB="0" distL="0" distR="0" wp14:anchorId="3951A3F6" wp14:editId="42BC2AC6">
             <wp:extent cx="3600000" cy="3624553"/>
@@ -51,6 +54,9 @@
     </w:p>
     <w:p>
       <w:r>
+        <w:rPr>
+          <w:noProof/>
+        </w:rPr>
         <w:drawing>
           <wp:inline distT="0" distB="0" distL="0" distR="0" wp14:anchorId="210AA87E" wp14:editId="6AE1BCBA">
             <wp:extent cx="3600000" cy="3605927"/>
@@ -90,6 +96,9 @@
     </w:p>
     <w:p>
       <w:r>
+        <w:rPr>
+          <w:noProof/>
+        </w:rPr>
         <w:lastRenderedPageBreak/>
         <w:drawing>
           <wp:inline distT="0" distB="0" distL="0" distR="0" wp14:anchorId="5785E53C" wp14:editId="1A0CC618">
@@ -149,16 +158,16 @@
       </w:pPr>
       <w:r>
         <w:lastRenderedPageBreak/>
-        <w:t>SIMILAR SCALES (multiplying CO2e by 2000)</w:t>
+        <w:t>Normalized NBI</w:t>
       </w:r>
     </w:p>
     <w:p>
       <w:r>
         <w:drawing>
-          <wp:inline distT="0" distB="0" distL="0" distR="0" wp14:anchorId="114A7174" wp14:editId="37D25E72">
-            <wp:extent cx="3600000" cy="3594073"/>
-            <wp:effectExtent l="0" t="0" r="635" b="6985"/>
-            <wp:docPr id="4" name="Picture 4"/>
+          <wp:inline distT="0" distB="0" distL="0" distR="0" wp14:anchorId="6EB159C4" wp14:editId="0A55FDFE">
+            <wp:extent cx="3706837" cy="3712940"/>
+            <wp:effectExtent l="0" t="0" r="8255" b="1905"/>
+            <wp:docPr id="7" name="Picture 7"/>
             <wp:cNvGraphicFramePr>
               <a:graphicFrameLocks xmlns:a="http://schemas.openxmlformats.org/drawingml/2006/main" noChangeAspect="1"/>
             </wp:cNvGraphicFramePr>
@@ -178,7 +187,7 @@
                   <pic:spPr>
                     <a:xfrm>
                       <a:off x="0" y="0"/>
-                      <a:ext cx="3600000" cy="3594073"/>
+                      <a:ext cx="3708623" cy="3714729"/>
                     </a:xfrm>
                     <a:prstGeom prst="rect">
                       <a:avLst/>
@@ -194,10 +203,10 @@
     <w:p>
       <w:r>
         <w:drawing>
-          <wp:inline distT="0" distB="0" distL="0" distR="0" wp14:anchorId="41D52F50" wp14:editId="62EB3539">
-            <wp:extent cx="3600000" cy="3618627"/>
-            <wp:effectExtent l="0" t="0" r="635" b="1270"/>
-            <wp:docPr id="5" name="Picture 5"/>
+          <wp:inline distT="0" distB="0" distL="0" distR="0" wp14:anchorId="57DE5E45" wp14:editId="1AB6D973">
+            <wp:extent cx="3523957" cy="3547992"/>
+            <wp:effectExtent l="0" t="0" r="635" b="0"/>
+            <wp:docPr id="8" name="Picture 8"/>
             <wp:cNvGraphicFramePr>
               <a:graphicFrameLocks xmlns:a="http://schemas.openxmlformats.org/drawingml/2006/main" noChangeAspect="1"/>
             </wp:cNvGraphicFramePr>
@@ -217,7 +226,7 @@
                   <pic:spPr>
                     <a:xfrm>
                       <a:off x="0" y="0"/>
-                      <a:ext cx="3600000" cy="3618627"/>
+                      <a:ext cx="3536539" cy="3560660"/>
                     </a:xfrm>
                     <a:prstGeom prst="rect">
                       <a:avLst/>
@@ -234,10 +243,10 @@
       <w:r>
         <w:lastRenderedPageBreak/>
         <w:drawing>
-          <wp:inline distT="0" distB="0" distL="0" distR="0" wp14:anchorId="3329E9E8" wp14:editId="1735AF68">
-            <wp:extent cx="3600000" cy="3478081"/>
-            <wp:effectExtent l="0" t="0" r="635" b="8255"/>
-            <wp:docPr id="6" name="Picture 6"/>
+          <wp:inline distT="0" distB="0" distL="0" distR="0" wp14:anchorId="37DA6C82" wp14:editId="0AB65346">
+            <wp:extent cx="3367930" cy="3390900"/>
+            <wp:effectExtent l="0" t="0" r="4445" b="0"/>
+            <wp:docPr id="9" name="Picture 9"/>
             <wp:cNvGraphicFramePr>
               <a:graphicFrameLocks xmlns:a="http://schemas.openxmlformats.org/drawingml/2006/main" noChangeAspect="1"/>
             </wp:cNvGraphicFramePr>
@@ -257,7 +266,7 @@
                   <pic:spPr>
                     <a:xfrm>
                       <a:off x="0" y="0"/>
-                      <a:ext cx="3600000" cy="3478081"/>
+                      <a:ext cx="3370118" cy="3393103"/>
                     </a:xfrm>
                     <a:prstGeom prst="rect">
                       <a:avLst/>
@@ -270,6 +279,19 @@
         </w:drawing>
       </w:r>
     </w:p>
+    <w:p/>
+    <w:p/>
+    <w:p/>
+    <w:p/>
+    <w:p/>
+    <w:p/>
+    <w:p/>
+    <w:p/>
+    <w:p/>
+    <w:p/>
+    <w:p/>
+    <w:p/>
+    <w:p/>
     <w:p/>
     <w:p/>
     <w:sectPr>

</xml_diff>